<commit_message>
Update Day 2 Notes
</commit_message>
<xml_diff>
--- a/Day 2/Developing On AWS - Day 2.docx
+++ b/Day 2/Developing On AWS - Day 2.docx
@@ -519,7 +519,16 @@
         <w:jc w:val="both"/>
       </w:pPr>
       <w:r>
-        <w:t>Partition key + Sort key (Main way)</w:t>
+        <w:t>Partition key + Sort key (</w:t>
+      </w:r>
+      <w:r>
+        <w:rPr>
+          <w:u w:val="single"/>
+        </w:rPr>
+        <w:t>Main way</w:t>
+      </w:r>
+      <w:r>
+        <w:t>)</w:t>
       </w:r>
     </w:p>
     <w:p>
@@ -535,7 +544,13 @@
         <w:t xml:space="preserve">Local or Global </w:t>
       </w:r>
       <w:r>
-        <w:t>Secondary index (Alternative way</w:t>
+        <w:t>Secondary index (</w:t>
+      </w:r>
+      <w:r>
+        <w:rPr>
+          <w:u w:val="single"/>
+        </w:rPr>
+        <w:t>Alternative way</w:t>
       </w:r>
       <w:r>
         <w:t xml:space="preserve"> – local means query for data on </w:t>
@@ -570,6 +585,34 @@
       <w:r>
         <w:t>partitions)</w:t>
       </w:r>
+      <w:r>
+        <w:t xml:space="preserve">. </w:t>
+      </w:r>
+    </w:p>
+    <w:p>
+      <w:pPr>
+        <w:pStyle w:val="ListParagraph"/>
+        <w:numPr>
+          <w:ilvl w:val="2"/>
+          <w:numId w:val="4"/>
+        </w:numPr>
+        <w:jc w:val="both"/>
+      </w:pPr>
+      <w:r>
+        <w:t xml:space="preserve">Local SI </w:t>
+      </w:r>
+      <w:r>
+        <w:sym w:font="Wingdings" w:char="F0E0"/>
+      </w:r>
+      <w:r>
+        <w:t xml:space="preserve"> same partition key, different sort key. Global SI </w:t>
+      </w:r>
+      <w:r>
+        <w:sym w:font="Wingdings" w:char="F0E0"/>
+      </w:r>
+      <w:r>
+        <w:t xml:space="preserve"> PK &amp; SK different</w:t>
+      </w:r>
     </w:p>
     <w:p>
       <w:pPr>
@@ -749,7 +792,7 @@
       <w:r>
         <w:t xml:space="preserve">Reference: </w:t>
       </w:r>
-      <w:hyperlink r:id="rId6" w:history="1">
+      <w:hyperlink r:id="rId6" w:anchor=":~:text=There%20are%20two%20types%20of,partition%20key%20and%20sort%20key" w:history="1">
         <w:r>
           <w:rPr>
             <w:rStyle w:val="Hyperlink"/>
@@ -1217,6 +1260,81 @@
         </w:numPr>
       </w:pPr>
       <w:r>
+        <w:t xml:space="preserve">Various </w:t>
+      </w:r>
+      <w:r>
+        <w:t xml:space="preserve">AWS </w:t>
+      </w:r>
+      <w:r>
+        <w:t>lambda optimization techniques:</w:t>
+      </w:r>
+    </w:p>
+    <w:p>
+      <w:pPr>
+        <w:pStyle w:val="ListParagraph"/>
+        <w:numPr>
+          <w:ilvl w:val="2"/>
+          <w:numId w:val="4"/>
+        </w:numPr>
+      </w:pPr>
+      <w:r>
+        <w:t>Reduce cold start</w:t>
+      </w:r>
+      <w:r>
+        <w:t xml:space="preserve"> time</w:t>
+      </w:r>
+      <w:r>
+        <w:t xml:space="preserve"> (e.g. by regularly executing the lambda function to keep it “warm” and “not cold”)</w:t>
+      </w:r>
+    </w:p>
+    <w:p>
+      <w:pPr>
+        <w:pStyle w:val="ListParagraph"/>
+        <w:numPr>
+          <w:ilvl w:val="2"/>
+          <w:numId w:val="4"/>
+        </w:numPr>
+      </w:pPr>
+      <w:r>
+        <w:t>Concurrency execution</w:t>
+      </w:r>
+    </w:p>
+    <w:p>
+      <w:pPr>
+        <w:pStyle w:val="ListParagraph"/>
+        <w:numPr>
+          <w:ilvl w:val="2"/>
+          <w:numId w:val="4"/>
+        </w:numPr>
+      </w:pPr>
+      <w:r>
+        <w:t xml:space="preserve">Reduce function </w:t>
+      </w:r>
+      <w:r>
+        <w:t>duration</w:t>
+      </w:r>
+    </w:p>
+    <w:p>
+      <w:pPr>
+        <w:pStyle w:val="ListParagraph"/>
+        <w:numPr>
+          <w:ilvl w:val="2"/>
+          <w:numId w:val="4"/>
+        </w:numPr>
+      </w:pPr>
+      <w:r>
+        <w:t>Memory allocation</w:t>
+      </w:r>
+    </w:p>
+    <w:p>
+      <w:pPr>
+        <w:pStyle w:val="ListParagraph"/>
+        <w:numPr>
+          <w:ilvl w:val="1"/>
+          <w:numId w:val="4"/>
+        </w:numPr>
+      </w:pPr>
+      <w:r>
         <w:t>Lab 4 (Python) - Develop Solutions Using AWS Lambda</w:t>
       </w:r>
       <w:r>
@@ -1530,6 +1648,7 @@
         </w:numPr>
       </w:pPr>
       <w:r>
+        <w:lastRenderedPageBreak/>
         <w:t>Module 10 (Managing the APIs – Amazon API Gateway)</w:t>
       </w:r>
       <w:r>
@@ -1590,7 +1709,6 @@
         </w:numPr>
       </w:pPr>
       <w:r>
-        <w:lastRenderedPageBreak/>
         <w:t>REST API</w:t>
       </w:r>
       <w:r>

</xml_diff>

<commit_message>
Update Day 2 AWS Notes with Quiz results
</commit_message>
<xml_diff>
--- a/Day 2/Developing On AWS - Day 2.docx
+++ b/Day 2/Developing On AWS - Day 2.docx
@@ -586,7 +586,7 @@
         <w:t>partitions)</w:t>
       </w:r>
       <w:r>
-        <w:t xml:space="preserve">. </w:t>
+        <w:t>.</w:t>
       </w:r>
     </w:p>
     <w:p>
@@ -599,6 +599,25 @@
         <w:jc w:val="both"/>
       </w:pPr>
       <w:r>
+        <w:t>Each secondary index is essentially a second table that’s created by DynamoDB</w:t>
+      </w:r>
+      <w:r>
+        <w:t xml:space="preserve"> for you to query/scan your data.</w:t>
+      </w:r>
+      <w:r>
+        <w:t xml:space="preserve"> </w:t>
+      </w:r>
+    </w:p>
+    <w:p>
+      <w:pPr>
+        <w:pStyle w:val="ListParagraph"/>
+        <w:numPr>
+          <w:ilvl w:val="2"/>
+          <w:numId w:val="4"/>
+        </w:numPr>
+        <w:jc w:val="both"/>
+      </w:pPr>
+      <w:r>
         <w:t xml:space="preserve">Local SI </w:t>
       </w:r>
       <w:r>
@@ -624,6 +643,7 @@
         <w:jc w:val="both"/>
       </w:pPr>
       <w:r>
+        <w:lastRenderedPageBreak/>
         <w:t>To simplify, imagine you have a library of books, and you have a catalogue to search for books based on ‘Book Author’ (Partition Key) &amp; ‘Book Title’ (Sort Key). This is the MAIN way to search for books in the library.</w:t>
       </w:r>
     </w:p>
@@ -637,7 +657,6 @@
         <w:jc w:val="both"/>
       </w:pPr>
       <w:r>
-        <w:lastRenderedPageBreak/>
         <w:t>Imagine one day, a customer wants to search for books by another way – e.g. via ‘Language’ of book (e.g. English/Japanese/Korean etc). This way of searching the books in the library is the ALTERNATIVE way (Secondary Index).</w:t>
       </w:r>
     </w:p>
@@ -1122,6 +1141,7 @@
         </w:numPr>
       </w:pPr>
       <w:r>
+        <w:lastRenderedPageBreak/>
         <w:t xml:space="preserve">Triggers lambda function </w:t>
       </w:r>
       <w:r>
@@ -1152,7 +1172,6 @@
         </w:numPr>
       </w:pPr>
       <w:r>
-        <w:lastRenderedPageBreak/>
         <w:t>Cold start: Download Code &amp; Initialize environment (e.g. Node.js env)</w:t>
       </w:r>
     </w:p>
@@ -1625,6 +1644,7 @@
         </w:numPr>
       </w:pPr>
       <w:r>
+        <w:lastRenderedPageBreak/>
         <w:t xml:space="preserve">Final URL generated which when accessed will download an MP3 file: </w:t>
       </w:r>
       <w:hyperlink r:id="rId8" w:history="1">
@@ -1648,7 +1668,6 @@
         </w:numPr>
       </w:pPr>
       <w:r>
-        <w:lastRenderedPageBreak/>
         <w:t>Module 10 (Managing the APIs – Amazon API Gateway)</w:t>
       </w:r>
       <w:r>
@@ -1829,15 +1848,540 @@
       <w:pPr>
         <w:pStyle w:val="ListParagraph"/>
         <w:numPr>
+          <w:ilvl w:val="1"/>
+          <w:numId w:val="4"/>
+        </w:numPr>
+      </w:pPr>
+      <w:r>
+        <w:t>Lab 5 - Develop Solutions Using Amazon API Gateway</w:t>
+      </w:r>
+      <w:r>
+        <w:t>:</w:t>
+      </w:r>
+    </w:p>
+    <w:p>
+      <w:pPr>
+        <w:pStyle w:val="ListParagraph"/>
+        <w:numPr>
+          <w:ilvl w:val="2"/>
+          <w:numId w:val="4"/>
+        </w:numPr>
+      </w:pPr>
+      <w:r>
+        <w:t xml:space="preserve">The main purpose of this lab is to learn how to create </w:t>
+      </w:r>
+      <w:r>
+        <w:t xml:space="preserve">&amp; deploy </w:t>
+      </w:r>
+      <w:r>
+        <w:t>an Amazon API Gateway layer that will process requests from the user/client, then route that request to the appropriate backend AWS services (e.g. Lambda functions in our use case), which will retrieve/insert/update/delete the necessary record or data in the database, and then process those records into a JSON response or appropriate format which will then be sent to our client</w:t>
+      </w:r>
+      <w:r>
+        <w:t>.</w:t>
+      </w:r>
+    </w:p>
+    <w:p>
+      <w:pPr>
+        <w:pStyle w:val="ListParagraph"/>
+        <w:numPr>
+          <w:ilvl w:val="2"/>
+          <w:numId w:val="4"/>
+        </w:numPr>
+      </w:pPr>
+      <w:r>
+        <w:t xml:space="preserve">We will </w:t>
+      </w:r>
+      <w:r>
+        <w:t xml:space="preserve">also </w:t>
+      </w:r>
+      <w:r>
+        <w:t xml:space="preserve">earn how to configure our API layer </w:t>
+      </w:r>
+      <w:r>
+        <w:t>to allow</w:t>
+      </w:r>
+      <w:r>
+        <w:t xml:space="preserve"> CORS, and </w:t>
+      </w:r>
+      <w:r>
+        <w:t xml:space="preserve">add </w:t>
+      </w:r>
+      <w:r>
+        <w:t>various other</w:t>
+      </w:r>
+      <w:r>
+        <w:t xml:space="preserve"> co</w:t>
+      </w:r>
+      <w:r>
+        <w:t>nfig</w:t>
+      </w:r>
+      <w:r>
+        <w:t xml:space="preserve"> settings</w:t>
+      </w:r>
+      <w:r>
+        <w:t xml:space="preserve"> using</w:t>
+      </w:r>
+      <w:r>
+        <w:t xml:space="preserve"> the AWS Console.</w:t>
+      </w:r>
+    </w:p>
+    <w:p>
+      <w:pPr>
+        <w:pStyle w:val="ListParagraph"/>
+        <w:numPr>
+          <w:ilvl w:val="2"/>
+          <w:numId w:val="4"/>
+        </w:numPr>
+      </w:pPr>
+      <w:r>
+        <w:t>Summary:</w:t>
+      </w:r>
+    </w:p>
+    <w:p>
+      <w:pPr>
+        <w:pStyle w:val="ListParagraph"/>
+        <w:numPr>
+          <w:ilvl w:val="3"/>
+          <w:numId w:val="4"/>
+        </w:numPr>
+      </w:pPr>
+      <w:r>
+        <w:t>Create a Amazon API Gateway layer/instance using the AWS console website</w:t>
+      </w:r>
+    </w:p>
+    <w:p>
+      <w:pPr>
+        <w:pStyle w:val="ListParagraph"/>
+        <w:numPr>
+          <w:ilvl w:val="3"/>
+          <w:numId w:val="4"/>
+        </w:numPr>
+      </w:pPr>
+      <w:r>
+        <w:t>Name your API layer</w:t>
+      </w:r>
+    </w:p>
+    <w:p>
+      <w:pPr>
+        <w:pStyle w:val="ListParagraph"/>
+        <w:numPr>
+          <w:ilvl w:val="3"/>
+          <w:numId w:val="4"/>
+        </w:numPr>
+      </w:pPr>
+      <w:r>
+        <w:t>Add a resource to your API layer (a resource is like an endpoint – e.g. /notes endpoint)</w:t>
+      </w:r>
+    </w:p>
+    <w:p>
+      <w:pPr>
+        <w:pStyle w:val="ListParagraph"/>
+        <w:numPr>
+          <w:ilvl w:val="3"/>
+          <w:numId w:val="4"/>
+        </w:numPr>
+      </w:pPr>
+      <w:r>
+        <w:t>Add a method to that resource/endpoint (e.g. GET method to /notes)</w:t>
+      </w:r>
+    </w:p>
+    <w:p>
+      <w:pPr>
+        <w:pStyle w:val="ListParagraph"/>
+        <w:numPr>
+          <w:ilvl w:val="3"/>
+          <w:numId w:val="4"/>
+        </w:numPr>
+      </w:pPr>
+      <w:r>
+        <w:t xml:space="preserve">When the client sends a request to /GET notes </w:t>
+      </w:r>
+      <w:r>
+        <w:sym w:font="Wingdings" w:char="F0E0"/>
+      </w:r>
+      <w:r>
+        <w:t xml:space="preserve"> it will forward the request to our API layer (method request) </w:t>
+      </w:r>
+      <w:r>
+        <w:sym w:font="Wingdings" w:char="F0E0"/>
+      </w:r>
+      <w:r>
+        <w:t xml:space="preserve"> After which, AWS API gateway can further modify that request (Under ‘Integration Request’) by applying certain mapping templates to map/transform that request body into an appropriate format required by our backend services.</w:t>
+      </w:r>
+    </w:p>
+    <w:p>
+      <w:pPr>
+        <w:pStyle w:val="ListParagraph"/>
+        <w:numPr>
+          <w:ilvl w:val="3"/>
+          <w:numId w:val="4"/>
+        </w:numPr>
+      </w:pPr>
+      <w:r>
+        <w:t xml:space="preserve">The reverse is true as well </w:t>
+      </w:r>
+      <w:r>
+        <w:sym w:font="Wingdings" w:char="F0E0"/>
+      </w:r>
+      <w:r>
+        <w:t xml:space="preserve"> the response received from our backend services, can be transformed by various mapping templates (under ‘Integration Response’</w:t>
+      </w:r>
+      <w:r>
+        <w:t xml:space="preserve"> in AWS Gateway console</w:t>
+      </w:r>
+      <w:r>
+        <w:t>) into an appropriate response format which will then be forwarded to our client subsequently.</w:t>
+      </w:r>
+      <w:r>
+        <w:t xml:space="preserve"> Through this, we can reduce the amount of </w:t>
+      </w:r>
+      <w:r>
+        <w:lastRenderedPageBreak/>
+        <w:t xml:space="preserve">redundant data sent back to the client, thus </w:t>
+      </w:r>
+      <w:r>
+        <w:t>reducing the size of the response sent back to the client. This helps to improve l</w:t>
+      </w:r>
+      <w:r>
+        <w:t>atency</w:t>
+      </w:r>
+      <w:r>
+        <w:t>, performance</w:t>
+      </w:r>
+      <w:r>
+        <w:t xml:space="preserve"> &amp; </w:t>
+      </w:r>
+      <w:r>
+        <w:t>reduces our data transfer (AWS) costs.</w:t>
+      </w:r>
+    </w:p>
+    <w:p>
+      <w:pPr>
+        <w:pStyle w:val="ListParagraph"/>
+        <w:numPr>
+          <w:ilvl w:val="3"/>
+          <w:numId w:val="4"/>
+        </w:numPr>
+      </w:pPr>
+      <w:r>
+        <w:t>These mapping templates are written using AWS’s Velocity Template Language (VTL).</w:t>
+      </w:r>
+    </w:p>
+    <w:p>
+      <w:pPr>
+        <w:pStyle w:val="ListParagraph"/>
+        <w:numPr>
+          <w:ilvl w:val="3"/>
+          <w:numId w:val="4"/>
+        </w:numPr>
+      </w:pPr>
+      <w:r>
+        <w:t>We can also configure /POST methods on AWS API Gateway, and enforce a Model (essentially a data schema that validates the shape or format of our payload), and if the data structure/shape of the payload is correct, then we invoke our AWS backend or lambda services.</w:t>
+      </w:r>
+      <w:r>
+        <w:t xml:space="preserve"> </w:t>
+      </w:r>
+    </w:p>
+    <w:p>
+      <w:pPr>
+        <w:pStyle w:val="ListParagraph"/>
+        <w:numPr>
+          <w:ilvl w:val="3"/>
+          <w:numId w:val="4"/>
+        </w:numPr>
+      </w:pPr>
+      <w:r>
+        <w:t>This is done using ‘Models’ to create the model schema of our expected JSON request body. And then going to the /POST – Method Request interface, and we edit the ‘Request Validator’ settings to ‘Validate Body’</w:t>
+      </w:r>
+      <w:r>
+        <w:t>. Then we click below on the ‘Request Body’ tab &amp; tag/add the appropriate Model we’ve created earlier.</w:t>
+      </w:r>
+    </w:p>
+    <w:p>
+      <w:pPr>
+        <w:pStyle w:val="ListParagraph"/>
+        <w:numPr>
+          <w:ilvl w:val="3"/>
+          <w:numId w:val="4"/>
+        </w:numPr>
+      </w:pPr>
+      <w:r>
+        <w:t>To enable CORS in AWS API Gateway, click on ‘Actions’ button &gt; ‘Enable CORS’ &gt; Select the necessary settings you need (i.e. which routes you want to enable CORS) &gt; Click ‘Ok’ to save the settings.</w:t>
+      </w:r>
+    </w:p>
+    <w:p>
+      <w:pPr>
+        <w:pStyle w:val="ListParagraph"/>
+        <w:numPr>
+          <w:ilvl w:val="3"/>
+          <w:numId w:val="4"/>
+        </w:numPr>
+      </w:pPr>
+      <w:r>
+        <w:t>To deploy the API layer</w:t>
+      </w:r>
+      <w:r>
+        <w:t>, similarly click ‘Actions’ &gt; ‘Deploy API’ &gt; Choose ‘New Stage’ &gt; Key in the name of your API stage name (e.g. dev/prod) &gt; ‘Deploy</w:t>
+      </w:r>
+      <w:r>
+        <w:t>’</w:t>
+      </w:r>
+      <w:r>
+        <w:t>.</w:t>
+      </w:r>
+    </w:p>
+    <w:p>
+      <w:pPr>
+        <w:pStyle w:val="ListParagraph"/>
+        <w:numPr>
+          <w:ilvl w:val="3"/>
+          <w:numId w:val="4"/>
+        </w:numPr>
+      </w:pPr>
+      <w:r>
+        <w:t xml:space="preserve">Deployed API URL: </w:t>
+      </w:r>
+      <w:hyperlink r:id="rId9" w:history="1">
+        <w:r>
+          <w:rPr>
+            <w:rStyle w:val="Hyperlink"/>
+          </w:rPr>
+          <w:t>https://e203cyqg8e.execute-api.ap-northeast-1.amazonaws.com/Prod/notes</w:t>
+        </w:r>
+      </w:hyperlink>
+      <w:r>
+        <w:t xml:space="preserve"> </w:t>
+      </w:r>
+      <w:r>
+        <w:t>(Link will not work once lab session ends FYI).</w:t>
+      </w:r>
+    </w:p>
+    <w:p>
+      <w:pPr>
+        <w:pStyle w:val="ListParagraph"/>
+        <w:numPr>
+          <w:ilvl w:val="2"/>
+          <w:numId w:val="4"/>
+        </w:numPr>
+      </w:pPr>
+      <w:r>
+        <w:t xml:space="preserve">For </w:t>
+      </w:r>
+      <w:r>
+        <w:t>more info</w:t>
+      </w:r>
+      <w:r>
+        <w:t>, please refer to the actual lab or refer to lecture notes.</w:t>
+      </w:r>
+    </w:p>
+    <w:p>
+      <w:pPr>
+        <w:pStyle w:val="ListParagraph"/>
+        <w:numPr>
           <w:ilvl w:val="0"/>
           <w:numId w:val="4"/>
         </w:numPr>
       </w:pPr>
       <w:r>
-        <w:t>Kahoot Quiz for Day 2 will be released tomorrow instead</w:t>
-      </w:r>
-      <w:r>
-        <w:t>.</w:t>
+        <w:t xml:space="preserve">AWS </w:t>
+      </w:r>
+      <w:r>
+        <w:t xml:space="preserve">Quiz for Day </w:t>
+      </w:r>
+      <w:r>
+        <w:t>2:</w:t>
+      </w:r>
+    </w:p>
+    <w:p>
+      <w:pPr>
+        <w:pStyle w:val="ListParagraph"/>
+        <w:numPr>
+          <w:ilvl w:val="1"/>
+          <w:numId w:val="4"/>
+        </w:numPr>
+      </w:pPr>
+      <w:r>
+        <w:rPr>
+          <w:noProof/>
+        </w:rPr>
+        <w:drawing>
+          <wp:anchor distT="0" distB="0" distL="114300" distR="114300" simplePos="0" relativeHeight="251658240" behindDoc="1" locked="0" layoutInCell="1" allowOverlap="1" wp14:anchorId="749FB05A" wp14:editId="57BBC5AE">
+            <wp:simplePos x="0" y="0"/>
+            <wp:positionH relativeFrom="margin">
+              <wp:align>center</wp:align>
+            </wp:positionH>
+            <wp:positionV relativeFrom="paragraph">
+              <wp:posOffset>216231</wp:posOffset>
+            </wp:positionV>
+            <wp:extent cx="4778375" cy="2248535"/>
+            <wp:effectExtent l="0" t="0" r="3175" b="0"/>
+            <wp:wrapTight wrapText="bothSides">
+              <wp:wrapPolygon edited="0">
+                <wp:start x="0" y="0"/>
+                <wp:lineTo x="0" y="21411"/>
+                <wp:lineTo x="21528" y="21411"/>
+                <wp:lineTo x="21528" y="0"/>
+                <wp:lineTo x="0" y="0"/>
+              </wp:wrapPolygon>
+            </wp:wrapTight>
+            <wp:docPr id="1" name="Picture 1"/>
+            <wp:cNvGraphicFramePr>
+              <a:graphicFrameLocks xmlns:a="http://schemas.openxmlformats.org/drawingml/2006/main" noChangeAspect="1"/>
+            </wp:cNvGraphicFramePr>
+            <a:graphic xmlns:a="http://schemas.openxmlformats.org/drawingml/2006/main">
+              <a:graphicData uri="http://schemas.openxmlformats.org/drawingml/2006/picture">
+                <pic:pic xmlns:pic="http://schemas.openxmlformats.org/drawingml/2006/picture">
+                  <pic:nvPicPr>
+                    <pic:cNvPr id="0" name="Picture 1"/>
+                    <pic:cNvPicPr>
+                      <a:picLocks noChangeAspect="1" noChangeArrowheads="1"/>
+                    </pic:cNvPicPr>
+                  </pic:nvPicPr>
+                  <pic:blipFill>
+                    <a:blip r:embed="rId10" cstate="print">
+                      <a:extLst>
+                        <a:ext uri="{28A0092B-C50C-407E-A947-70E740481C1C}">
+                          <a14:useLocalDpi xmlns:a14="http://schemas.microsoft.com/office/drawing/2010/main" val="0"/>
+                        </a:ext>
+                      </a:extLst>
+                    </a:blip>
+                    <a:srcRect/>
+                    <a:stretch>
+                      <a:fillRect/>
+                    </a:stretch>
+                  </pic:blipFill>
+                  <pic:spPr bwMode="auto">
+                    <a:xfrm>
+                      <a:off x="0" y="0"/>
+                      <a:ext cx="4778375" cy="2248535"/>
+                    </a:xfrm>
+                    <a:prstGeom prst="rect">
+                      <a:avLst/>
+                    </a:prstGeom>
+                    <a:noFill/>
+                    <a:ln>
+                      <a:noFill/>
+                    </a:ln>
+                  </pic:spPr>
+                </pic:pic>
+              </a:graphicData>
+            </a:graphic>
+            <wp14:sizeRelH relativeFrom="page">
+              <wp14:pctWidth>0</wp14:pctWidth>
+            </wp14:sizeRelH>
+            <wp14:sizeRelV relativeFrom="page">
+              <wp14:pctHeight>0</wp14:pctHeight>
+            </wp14:sizeRelV>
+          </wp:anchor>
+        </w:drawing>
+      </w:r>
+      <w:r>
+        <w:t xml:space="preserve">Got </w:t>
+      </w:r>
+      <w:r>
+        <w:rPr>
+          <w:b/>
+          <w:bCs/>
+        </w:rPr>
+        <w:t>second place</w:t>
+      </w:r>
+      <w:r>
+        <w:t xml:space="preserve"> for the Day 2 AWS Quiz </w:t>
+      </w:r>
+      <w:r>
+        <w:rPr>
+          <mc:AlternateContent>
+            <mc:Choice Requires="w16se"/>
+            <mc:Fallback>
+              <w:rFonts w:ascii="Segoe UI Emoji" w:eastAsia="Segoe UI Emoji" w:hAnsi="Segoe UI Emoji" w:cs="Segoe UI Emoji"/>
+            </mc:Fallback>
+          </mc:AlternateContent>
+        </w:rPr>
+        <mc:AlternateContent>
+          <mc:Choice Requires="w16se">
+            <w16se:symEx w16se:font="Segoe UI Emoji" w16se:char="1F60A"/>
+          </mc:Choice>
+          <mc:Fallback>
+            <w:t>😊</w:t>
+          </mc:Fallback>
+        </mc:AlternateContent>
+      </w:r>
+    </w:p>
+    <w:p>
+      <w:r>
+        <w:rPr>
+          <w:noProof/>
+        </w:rPr>
+        <w:drawing>
+          <wp:anchor distT="0" distB="0" distL="114300" distR="114300" simplePos="0" relativeHeight="251659264" behindDoc="1" locked="0" layoutInCell="1" allowOverlap="1" wp14:anchorId="6AD1BA77" wp14:editId="39220D22">
+            <wp:simplePos x="0" y="0"/>
+            <wp:positionH relativeFrom="margin">
+              <wp:align>center</wp:align>
+            </wp:positionH>
+            <wp:positionV relativeFrom="paragraph">
+              <wp:posOffset>2243289</wp:posOffset>
+            </wp:positionV>
+            <wp:extent cx="3911600" cy="1527810"/>
+            <wp:effectExtent l="0" t="0" r="0" b="0"/>
+            <wp:wrapTight wrapText="bothSides">
+              <wp:wrapPolygon edited="0">
+                <wp:start x="0" y="0"/>
+                <wp:lineTo x="0" y="21277"/>
+                <wp:lineTo x="21460" y="21277"/>
+                <wp:lineTo x="21460" y="0"/>
+                <wp:lineTo x="0" y="0"/>
+              </wp:wrapPolygon>
+            </wp:wrapTight>
+            <wp:docPr id="2" name="Picture 2"/>
+            <wp:cNvGraphicFramePr>
+              <a:graphicFrameLocks xmlns:a="http://schemas.openxmlformats.org/drawingml/2006/main" noChangeAspect="1"/>
+            </wp:cNvGraphicFramePr>
+            <a:graphic xmlns:a="http://schemas.openxmlformats.org/drawingml/2006/main">
+              <a:graphicData uri="http://schemas.openxmlformats.org/drawingml/2006/picture">
+                <pic:pic xmlns:pic="http://schemas.openxmlformats.org/drawingml/2006/picture">
+                  <pic:nvPicPr>
+                    <pic:cNvPr id="0" name="Picture 2"/>
+                    <pic:cNvPicPr>
+                      <a:picLocks noChangeAspect="1" noChangeArrowheads="1"/>
+                    </pic:cNvPicPr>
+                  </pic:nvPicPr>
+                  <pic:blipFill>
+                    <a:blip r:embed="rId11" cstate="print">
+                      <a:extLst>
+                        <a:ext uri="{28A0092B-C50C-407E-A947-70E740481C1C}">
+                          <a14:useLocalDpi xmlns:a14="http://schemas.microsoft.com/office/drawing/2010/main" val="0"/>
+                        </a:ext>
+                      </a:extLst>
+                    </a:blip>
+                    <a:srcRect/>
+                    <a:stretch>
+                      <a:fillRect/>
+                    </a:stretch>
+                  </pic:blipFill>
+                  <pic:spPr bwMode="auto">
+                    <a:xfrm>
+                      <a:off x="0" y="0"/>
+                      <a:ext cx="3911600" cy="1527810"/>
+                    </a:xfrm>
+                    <a:prstGeom prst="rect">
+                      <a:avLst/>
+                    </a:prstGeom>
+                    <a:noFill/>
+                    <a:ln>
+                      <a:noFill/>
+                    </a:ln>
+                  </pic:spPr>
+                </pic:pic>
+              </a:graphicData>
+            </a:graphic>
+            <wp14:sizeRelH relativeFrom="page">
+              <wp14:pctWidth>0</wp14:pctWidth>
+            </wp14:sizeRelH>
+            <wp14:sizeRelV relativeFrom="page">
+              <wp14:pctHeight>0</wp14:pctHeight>
+            </wp14:sizeRelV>
+          </wp:anchor>
+        </w:drawing>
       </w:r>
     </w:p>
     <w:sectPr>

</xml_diff>